<commit_message>
Add test for bond distance in multi cif template report
</commit_message>
<xml_diff>
--- a/test-data/templates/test_template_for_multitable_dist.docx
+++ b/test-data/templates/test_template_for_multitable_dist.docx
@@ -7,12 +7,12 @@
         <w:t xml:space="preserve">C1-C2 </w:t>
       </w:r>
       <w:r>
+        <w:t xml:space="preserve">in </w:t>
+      </w:r>
+      <w:r>
         <w:t>p-1</w:t>
       </w:r>
       <w:r>
-        <w:t>b</w:t>
-      </w:r>
-      <w:r>
         <w:t xml:space="preserve"> </w:t>
       </w:r>
       <w:r>
@@ -28,16 +28,34 @@
         <w:t>[‘</w:t>
       </w:r>
       <w:r>
-        <w:t>p</w:t>
-      </w:r>
-      <w:r>
-        <w:t>-1’]</w:t>
+        <w:t>p-1</w:t>
+      </w:r>
+      <w:r>
+        <w:t>’]</w:t>
       </w:r>
       <w:r>
         <w:t>.cif</w:t>
       </w:r>
       <w:r>
-        <w:t>.bond_dist('C1-C2')</w:t>
+        <w:t>.bond_dist(</w:t>
+      </w:r>
+      <w:r>
+        <w:t>‘</w:t>
+      </w:r>
+      <w:r>
+        <w:t>C</w:t>
+      </w:r>
+      <w:r>
+        <w:t>1</w:t>
+      </w:r>
+      <w:r>
+        <w:t>-</w:t>
+      </w:r>
+      <w:r>
+        <w:t>C2</w:t>
+      </w:r>
+      <w:r>
+        <w:t>')</w:t>
       </w:r>
       <w:r>
         <w:t xml:space="preserve"> }}</w:t>
@@ -45,7 +63,13 @@
     </w:p>
     <w:p>
       <w:r>
-        <w:t>C1-C2 p-1b distance: {{ block.p21c.cif.bond_dist('C1-C2') }}</w:t>
+        <w:t xml:space="preserve">C1-C2 </w:t>
+      </w:r>
+      <w:r>
+        <w:t>in p21c</w:t>
+      </w:r>
+      <w:r>
+        <w:t xml:space="preserve"> distance: {{ block.p21c.cif.bond_dist('C1-C2') }}</w:t>
       </w:r>
     </w:p>
     <w:sectPr>

</xml_diff>